<commit_message>
agregado de cambios en minuta
</commit_message>
<xml_diff>
--- a/documentacion/minutas/Minuta-PYP-04-09-2020.docx
+++ b/documentacion/minutas/Minuta-PYP-04-09-2020.docx
@@ -20,13 +20,7 @@
         <w:jc w:val="center"/>
       </w:pPr>
       <w:r>
-        <w:t>Viernes</w:t>
-      </w:r>
-      <w:r>
-        <w:t xml:space="preserve"> </w:t>
-      </w:r>
-      <w:r>
-        <w:t>4</w:t>
+        <w:t>Viernes4</w:t>
       </w:r>
       <w:r>
         <w:t xml:space="preserve"> de </w:t>
@@ -198,28 +192,28 @@
         </w:numPr>
       </w:pPr>
       <w:r>
-        <w:t>Se planteo la e</w:t>
-      </w:r>
-      <w:r>
-        <w:t>xistencia de un nuevo objeto imponible denominado contribuyente al cual se asocian otros objetos imponibles como el comercio</w:t>
+        <w:t>Se planteo</w:t>
+      </w:r>
+      <w:r>
+        <w:t xml:space="preserve"> utilizar</w:t>
+      </w:r>
+      <w:r>
+        <w:t xml:space="preserve"> objeto imponible denominado contribuyente al cual se asocian otros objetos imponibles como el comercio</w:t>
       </w:r>
       <w:r>
         <w:t xml:space="preserve">. Se converso acerca </w:t>
       </w:r>
       <w:r>
-        <w:t xml:space="preserve">de la necesidad </w:t>
-      </w:r>
-      <w:r>
-        <w:t xml:space="preserve"> de adaptación</w:t>
-      </w:r>
-      <w:r>
-        <w:t xml:space="preserve"> de los objetos utilizados en el sistema actual</w:t>
-      </w:r>
-      <w:r>
-        <w:t xml:space="preserve">  </w:t>
-      </w:r>
-      <w:r>
-        <w:t xml:space="preserve"> "Comercio" y "Persona" al nuevo sistema.</w:t>
+        <w:t xml:space="preserve">de la </w:t>
+      </w:r>
+      <w:r>
+        <w:t>necesidad de</w:t>
+      </w:r>
+      <w:r>
+        <w:t xml:space="preserve"> adaptación</w:t>
+      </w:r>
+      <w:r>
+        <w:t xml:space="preserve"> de los objetos utilizados en el sistema actual "Comercio" y "Persona" al nuevo sistema.</w:t>
       </w:r>
     </w:p>
     <w:p>
@@ -234,13 +228,7 @@
         <w:t xml:space="preserve">Se planto </w:t>
       </w:r>
       <w:r>
-        <w:t>además</w:t>
-      </w:r>
-      <w:r>
-        <w:t xml:space="preserve"> </w:t>
-      </w:r>
-      <w:r>
-        <w:t xml:space="preserve">la necesidad de poseer un vector fiscal o domicilio fiscal electrónico que reúna la información de todas las tasas municipales para cada contribuyente en único lugar, </w:t>
+        <w:t xml:space="preserve">ademásla necesidad de poseer un vector fiscal o domicilio fiscal electrónico que reúna la información de todas las tasas municipales para cada contribuyente en único lugar, </w:t>
       </w:r>
       <w:r>
         <w:t xml:space="preserve">llevando su tratamiento </w:t>
@@ -280,9 +268,6 @@
         <w:lastRenderedPageBreak/>
         <w:t>Necesidades planteadas por el área de Publicidad y Propaganda</w:t>
       </w:r>
-      <w:r>
-        <w:t xml:space="preserve"> </w:t>
-      </w:r>
     </w:p>
     <w:p>
       <w:pPr>
@@ -317,13 +302,7 @@
         <w:t xml:space="preserve">Se planteo además la necesidad de incorporar </w:t>
       </w:r>
       <w:r>
-        <w:t xml:space="preserve">esta </w:t>
-      </w:r>
-      <w:r>
-        <w:t xml:space="preserve"> </w:t>
-      </w:r>
-      <w:r>
-        <w:t>Declaración</w:t>
+        <w:t>esta Declaración</w:t>
       </w:r>
       <w:r>
         <w:t xml:space="preserve"> Jurada en el </w:t>
@@ -458,13 +437,7 @@
         <w:t xml:space="preserve">Se planteo la necesidad de la inclusión del servicio de volante de pago </w:t>
       </w:r>
       <w:r>
-        <w:t>electrónico</w:t>
-      </w:r>
-      <w:r>
-        <w:t xml:space="preserve"> </w:t>
-      </w:r>
-      <w:r>
-        <w:t xml:space="preserve">(VEP) </w:t>
+        <w:t xml:space="preserve">electrónico(VEP) </w:t>
       </w:r>
       <w:r>
         <w:t xml:space="preserve">mediante la entidad AFIP </w:t>
@@ -511,9 +484,6 @@
       <w:r>
         <w:t xml:space="preserve"> al email declarado por el mismo.</w:t>
       </w:r>
-      <w:r>
-        <w:t xml:space="preserve"> </w:t>
-      </w:r>
     </w:p>
     <w:p>
       <w:pPr>
@@ -590,13 +560,7 @@
         <w:t>Se plantea que existen rubros que no necesitan habilitación, por ejemplo inmobiliarias o estudios profesionales</w:t>
       </w:r>
       <w:r>
-        <w:t>, ópticas, farmacias</w:t>
-      </w:r>
-      <w:r>
-        <w:t xml:space="preserve"> </w:t>
-      </w:r>
-      <w:r>
-        <w:t xml:space="preserve">erradicadas en el Partido o externas al partido, </w:t>
+        <w:t xml:space="preserve">, ópticas, farmaciaserradicadas en el Partido o externas al partido, </w:t>
       </w:r>
       <w:r>
         <w:t>que presentan declaración para Publicidad y Propaganda y no tributan Seguridad e Higiene.</w:t>
@@ -692,13 +656,7 @@
       </w:r>
       <w:proofErr w:type="spellEnd"/>
       <w:r>
-        <w:t xml:space="preserve"> (Sistema Especial) que actualmente liquidan de forma masiva en Seguridad e Higiene</w:t>
-      </w:r>
-      <w:r>
-        <w:t xml:space="preserve"> </w:t>
-      </w:r>
-      <w:r>
-        <w:t>la presentación de la declaración jurada de Publicidad y Propaganda</w:t>
+        <w:t xml:space="preserve"> (Sistema Especial) que actualmente liquidan de forma masiva en Seguridad e Higienela presentación de la declaración jurada de Publicidad y Propaganda</w:t>
       </w:r>
       <w:r>
         <w:t xml:space="preserve"> desde el Domicilio Fiscal Electrónico</w:t>

</xml_diff>

<commit_message>
arreglo estacios y ortografia
</commit_message>
<xml_diff>
--- a/documentacion/minutas/Minuta-PYP-04-09-2020.docx
+++ b/documentacion/minutas/Minuta-PYP-04-09-2020.docx
@@ -20,7 +20,13 @@
         <w:jc w:val="center"/>
       </w:pPr>
       <w:r>
-        <w:t>Viernes4</w:t>
+        <w:t>Viernes</w:t>
+      </w:r>
+      <w:r>
+        <w:t xml:space="preserve"> </w:t>
+      </w:r>
+      <w:r>
+        <w:t>4</w:t>
       </w:r>
       <w:r>
         <w:t xml:space="preserve"> de </w:t>
@@ -97,7 +103,12 @@
         <w:t>planteo las pautas y modalidad de</w:t>
       </w:r>
       <w:r>
-        <w:t xml:space="preserve"> trabajo en conjunto </w:t>
+        <w:t xml:space="preserve"> t</w:t>
+      </w:r>
+      <w:bookmarkStart w:id="0" w:name="_GoBack"/>
+      <w:bookmarkEnd w:id="0"/>
+      <w:r>
+        <w:t xml:space="preserve">rabajo en conjunto </w:t>
       </w:r>
       <w:r>
         <w:t>del</w:t>
@@ -124,15 +135,7 @@
         </w:numPr>
       </w:pPr>
       <w:r>
-        <w:t xml:space="preserve">Se trato y se definieron los motivos por los cuales es necesario </w:t>
-      </w:r>
-      <w:proofErr w:type="gramStart"/>
-      <w:r>
-        <w:t>incorporar  la</w:t>
-      </w:r>
-      <w:proofErr w:type="gramEnd"/>
-      <w:r>
-        <w:t xml:space="preserve"> Tasa de Publicidad y Propaganda a la normativa establecida por la </w:t>
+        <w:t xml:space="preserve">Se trato y se definieron los motivos por los cuales es necesario incorporar la Tasa de Publicidad y Propaganda a la normativa establecida por la </w:t>
       </w:r>
       <w:r>
         <w:t>Reforma de la Administración Financiera en el Ámbito Municipal</w:t>
@@ -186,7 +189,13 @@
         <w:jc w:val="both"/>
       </w:pPr>
       <w:r>
-        <w:t>Se acordó además la presentación de entregas parciales de cada modulo sobre el entorno de pruebas con el objetivo de obtener una retroalimentación del usuario del área de Publicidad y Propaganda planificando un esquema de mejora continua sobre el sistema.</w:t>
+        <w:t xml:space="preserve">Se acordó además la presentación de entregas parciales de cada </w:t>
+      </w:r>
+      <w:r>
+        <w:t>módulo</w:t>
+      </w:r>
+      <w:r>
+        <w:t xml:space="preserve"> sobre el entorno de pruebas con el objetivo de obtener una retroalimentación del usuario del área de Publicidad y Propaganda planificando un esquema de mejora continua sobre el sistema.</w:t>
       </w:r>
     </w:p>
     <w:p>
@@ -246,10 +255,22 @@
         </w:numPr>
       </w:pPr>
       <w:r>
-        <w:t xml:space="preserve">Se planto </w:t>
-      </w:r>
-      <w:r>
-        <w:t xml:space="preserve">ademásla necesidad de poseer un vector fiscal o domicilio fiscal electrónico que reúna la información de todas las tasas municipales para cada contribuyente en único lugar, </w:t>
+        <w:t>Se plant</w:t>
+      </w:r>
+      <w:r>
+        <w:t>e</w:t>
+      </w:r>
+      <w:r>
+        <w:t xml:space="preserve">o </w:t>
+      </w:r>
+      <w:r>
+        <w:t>además</w:t>
+      </w:r>
+      <w:r>
+        <w:t xml:space="preserve"> </w:t>
+      </w:r>
+      <w:r>
+        <w:t xml:space="preserve">la necesidad de poseer un vector fiscal o domicilio fiscal electrónico que reúna la información de todas las tasas municipales para cada contribuyente en único lugar, </w:t>
       </w:r>
       <w:r>
         <w:t xml:space="preserve">llevando su tratamiento </w:t>
@@ -299,7 +320,13 @@
         </w:numPr>
       </w:pPr>
       <w:r>
-        <w:t>Se planteo la necesidad de presentación de una Declaración Jurada online de Publicidad y Propaganda por parte del Contribuyente respecto a actividades comerciales o económicas mediante anuncios, con o sin estructuras de soporte, en la vía pública</w:t>
+        <w:t xml:space="preserve">Se </w:t>
+      </w:r>
+      <w:r>
+        <w:t>planteó</w:t>
+      </w:r>
+      <w:r>
+        <w:t xml:space="preserve"> la necesidad de presentación de una Declaración Jurada online de Publicidad y Propaganda por parte del Contribuyente respecto a actividades comerciales o económicas mediante anuncios, con o sin estructuras de soporte, en la vía pública</w:t>
       </w:r>
       <w:r>
         <w:t>.</w:t>
@@ -386,7 +413,13 @@
         </w:numPr>
       </w:pPr>
       <w:r>
-        <w:t>Se planteo la necesidad de convertir el proceso de presentación de Declaración Jurada de la modalidad Trimestral a Mensual.</w:t>
+        <w:t xml:space="preserve">Se </w:t>
+      </w:r>
+      <w:r>
+        <w:t>planteó</w:t>
+      </w:r>
+      <w:r>
+        <w:t xml:space="preserve"> la necesidad de convertir el proceso de presentación de Declaración Jurada de la modalidad Trimestral a Mensual.</w:t>
       </w:r>
     </w:p>
     <w:p>
@@ -437,7 +470,13 @@
         </w:numPr>
       </w:pPr>
       <w:r>
-        <w:t xml:space="preserve">Se planteo la necesidad de vincular un anuncio publicitario a dos objetos imponibles distintos, en el caso de por ejemplo Coca Cola donde existe un contribuyente que paga la Tasa de Publicidad y Propaganda de un anuncio </w:t>
+        <w:t xml:space="preserve">Se </w:t>
+      </w:r>
+      <w:r>
+        <w:t>planteó</w:t>
+      </w:r>
+      <w:r>
+        <w:t xml:space="preserve"> la necesidad de vincular un anuncio publicitario a dos objetos imponibles distintos, en el caso de por ejemplo Coca Cola donde existe un contribuyente que paga la Tasa de Publicidad y Propaganda de un anuncio </w:t>
       </w:r>
       <w:r>
         <w:t xml:space="preserve">perteneciente a </w:t>
@@ -455,7 +494,13 @@
         </w:numPr>
       </w:pPr>
       <w:r>
-        <w:t xml:space="preserve">Se planteo la necesidad de la inclusión del servicio de volante de pago </w:t>
+        <w:t xml:space="preserve">Se </w:t>
+      </w:r>
+      <w:r>
+        <w:t>planteó</w:t>
+      </w:r>
+      <w:r>
+        <w:t xml:space="preserve"> la necesidad de la inclusión del servicio de volante de pago </w:t>
       </w:r>
       <w:r>
         <w:t>electrónico</w:t>
@@ -482,7 +527,13 @@
         </w:numPr>
       </w:pPr>
       <w:r>
-        <w:t xml:space="preserve">Se planteo la necesidad de incorporar Publicidad y Propaganda al Domicilio Fiscal Electrónico del contribuyente </w:t>
+        <w:t xml:space="preserve">Se </w:t>
+      </w:r>
+      <w:r>
+        <w:t>planteó</w:t>
+      </w:r>
+      <w:r>
+        <w:t xml:space="preserve"> la necesidad de incorporar Publicidad y Propaganda al Domicilio Fiscal Electrónico del contribuyente </w:t>
       </w:r>
       <w:r>
         <w:t xml:space="preserve">(actualmente portal tributario de Seguridad e Higiene) </w:t>
@@ -599,7 +650,13 @@
         <w:t xml:space="preserve"> inmobiliarias o estudios profesionales</w:t>
       </w:r>
       <w:r>
-        <w:t xml:space="preserve">, ópticas, farmaciaserradicadas en el Partido o externas al partido, </w:t>
+        <w:t>, ópticas, farmacias</w:t>
+      </w:r>
+      <w:r>
+        <w:t xml:space="preserve"> </w:t>
+      </w:r>
+      <w:r>
+        <w:t xml:space="preserve">erradicadas en el Partido o externas al partido, </w:t>
       </w:r>
       <w:r>
         <w:t>que presentan declaración para Publicidad y Propaganda y no tributan Seguridad e Higiene.</w:t>
@@ -623,7 +680,15 @@
         </w:numPr>
       </w:pPr>
       <w:r>
-        <w:t>Se informa también que el tratamiento en el sistema actual del contribuyente para el cobro de la tasa se realiza mediante el CUIT del mismo y que para el envió a cobros judiciales de la deuda no regularizada que ingresa en proceso judicial se crea una partida ficticia.</w:t>
+        <w:t xml:space="preserve">Se informa también que el tratamiento en el sistema actual del contribuyente para el cobro de la tasa se realiza mediante el CUIT del mismo y que para </w:t>
+      </w:r>
+      <w:proofErr w:type="spellStart"/>
+      <w:r>
+        <w:t>el</w:t>
+      </w:r>
+      <w:proofErr w:type="spellEnd"/>
+      <w:r>
+        <w:t xml:space="preserve"> envió a cobros judiciales de la deuda no regularizada que ingresa en proceso judicial se crea una partida ficticia.</w:t>
       </w:r>
       <w:r>
         <w:t xml:space="preserve"> Actualmente en el sistema de Seguridad e Higiene se adhiere a una constancia de deuda, deuda del actual sistema de Publicidad y Propaganda mediante una partida ficticia.</w:t>
@@ -666,7 +731,13 @@
         <w:t xml:space="preserve">Publicidad y Propaganda </w:t>
       </w:r>
       <w:r>
-        <w:t>se planteo evaluar con el usuario en una próxima reunión como tema central la creación o reutilización de un objeto imponible que incluya tanto a los casos en los que el contribuyente tiene un comercio asociado que tributa Seguridad e Higiene y los que no exista actualmente este objeto imponibl</w:t>
+        <w:t xml:space="preserve">se </w:t>
+      </w:r>
+      <w:r>
+        <w:t>planteó</w:t>
+      </w:r>
+      <w:r>
+        <w:t xml:space="preserve"> evaluar con el usuario en una próxima reunión como tema central la creación o reutilización de un objeto imponible que incluya tanto a los casos en los que el contribuyente tiene un comercio asociado que tributa Seguridad e Higiene y los que no exista actualmente este objeto imponibl</w:t>
       </w:r>
       <w:r>
         <w:t>e creado, adaptando las partidas ficticias creadas en Publicidad y Propaganda actualmente para la gestión judicial a este nuevo objeto imponible.</w:t>
@@ -696,7 +767,21 @@
         <w:t xml:space="preserve"> a futuro</w:t>
       </w:r>
       <w:r>
-        <w:t xml:space="preserve"> con el usuario el caso de contribuyentes monotributistas (Sistema Especial) que actualmente liquidan de forma masiva en Seguridad e Higienela presentación de la declaración jurada de Publicidad y Propaganda</w:t>
+        <w:t xml:space="preserve"> con el usuario el caso de contribuyentes </w:t>
+      </w:r>
+      <w:proofErr w:type="spellStart"/>
+      <w:r>
+        <w:t>monotributistas</w:t>
+      </w:r>
+      <w:proofErr w:type="spellEnd"/>
+      <w:r>
+        <w:t xml:space="preserve"> (Sistema Especial) que actualmente liquidan de forma masiva en Seguridad e Higiene</w:t>
+      </w:r>
+      <w:r>
+        <w:t xml:space="preserve"> </w:t>
+      </w:r>
+      <w:r>
+        <w:t>la presentación de la declaración jurada de Publicidad y Propaganda</w:t>
       </w:r>
       <w:r>
         <w:t xml:space="preserve"> desde el Domicilio Fiscal Electrónico</w:t>
@@ -714,7 +799,15 @@
         </w:numPr>
       </w:pPr>
       <w:r>
-        <w:t>Queda pendiente el envió del prototipo de presentación de Declaración Jurada de Seguridad e Higiene a modo ejemplo a los usuarios para evaluación de la modalidad de presentación y posterior adaptación a Publicidad y Propaganda mediante análisis conjunto.</w:t>
+        <w:t xml:space="preserve">Queda pendiente </w:t>
+      </w:r>
+      <w:proofErr w:type="spellStart"/>
+      <w:r>
+        <w:t>el</w:t>
+      </w:r>
+      <w:proofErr w:type="spellEnd"/>
+      <w:r>
+        <w:t xml:space="preserve"> envió del prototipo de presentación de Declaración Jurada de Seguridad e Higiene a modo ejemplo a los usuarios para evaluación de la modalidad de presentación y posterior adaptación a Publicidad y Propaganda mediante análisis conjunto.</w:t>
       </w:r>
     </w:p>
     <w:p>
@@ -726,7 +819,15 @@
         </w:numPr>
       </w:pPr>
       <w:r>
-        <w:t>Queda pendiente el envió del modelo de tratamiento de la información y Gestión del Contribuyente de Seguridad e Higiene para posterior adaptación a Publicidad y Propaganda mediante análisis conjunto.</w:t>
+        <w:t xml:space="preserve">Queda pendiente </w:t>
+      </w:r>
+      <w:proofErr w:type="spellStart"/>
+      <w:r>
+        <w:t>el</w:t>
+      </w:r>
+      <w:proofErr w:type="spellEnd"/>
+      <w:r>
+        <w:t xml:space="preserve"> envió del modelo de tratamiento de la información y Gestión del Contribuyente de Seguridad e Higiene para posterior adaptación a Publicidad y Propaganda mediante análisis conjunto.</w:t>
       </w:r>
     </w:p>
     <w:p>
@@ -738,18 +839,21 @@
         </w:numPr>
       </w:pPr>
       <w:r>
-        <w:t xml:space="preserve">Queda pendiente el envió de usuarios del ambiente de Prueba de </w:t>
+        <w:t xml:space="preserve">Queda pendiente </w:t>
+      </w:r>
+      <w:proofErr w:type="spellStart"/>
+      <w:r>
+        <w:t>el</w:t>
+      </w:r>
+      <w:proofErr w:type="spellEnd"/>
+      <w:r>
+        <w:t xml:space="preserve"> envió de usuarios del ambiente de Prueba de </w:t>
       </w:r>
       <w:r>
         <w:t>Seguridad</w:t>
       </w:r>
       <w:r>
-        <w:t xml:space="preserve"> e Higiene</w:t>
-      </w:r>
-      <w:bookmarkStart w:id="0" w:name="_GoBack"/>
-      <w:bookmarkEnd w:id="0"/>
-      <w:r>
-        <w:t>.</w:t>
+        <w:t xml:space="preserve"> e Higiene.</w:t>
       </w:r>
     </w:p>
     <w:p>
@@ -1674,7 +1778,7 @@
     <w:lsdException w:name="Table Web 2" w:semiHidden="1" w:unhideWhenUsed="1"/>
     <w:lsdException w:name="Table Web 3" w:semiHidden="1" w:unhideWhenUsed="1"/>
     <w:lsdException w:name="Balloon Text" w:semiHidden="1" w:unhideWhenUsed="1"/>
-    <w:lsdException w:name="Table Grid" w:semiHidden="1" w:uiPriority="59" w:unhideWhenUsed="1"/>
+    <w:lsdException w:name="Table Grid" w:uiPriority="59"/>
     <w:lsdException w:name="Table Theme" w:semiHidden="1" w:unhideWhenUsed="1"/>
     <w:lsdException w:name="Placeholder Text" w:semiHidden="1"/>
     <w:lsdException w:name="No Spacing" w:uiPriority="1" w:qFormat="1"/>

</xml_diff>